<commit_message>
Mise à jour connexion + ajout partie Rdv entretien
</commit_message>
<xml_diff>
--- a/Database/CV+yann-1.docx
+++ b/Database/CV+yann-1.docx
@@ -10,6 +10,7 @@
           <w:sz w:val="20"/>
         </w:rPr>
       </w:pPr>
+      <w:bookmarkStart w:id="0" w:name="_GoBack"/>
       <w:r>
         <w:rPr>
           <w:noProof/>
@@ -24,7 +25,7 @@
                   <wp:posOffset>0</wp:posOffset>
                 </wp:positionH>
                 <wp:positionV relativeFrom="page">
-                  <wp:posOffset>0</wp:posOffset>
+                  <wp:posOffset>1905</wp:posOffset>
                 </wp:positionV>
                 <wp:extent cx="7556500" cy="1343025"/>
                 <wp:effectExtent l="0" t="0" r="6350" b="9525"/>
@@ -231,7 +232,7 @@
                         </pic:blipFill>
                         <pic:spPr bwMode="auto">
                           <a:xfrm>
-                            <a:off x="5215" y="1380"/>
+                            <a:off x="4900" y="1575"/>
                             <a:ext cx="3116" cy="360"/>
                           </a:xfrm>
                           <a:prstGeom prst="rect">
@@ -296,7 +297,7 @@
                         </wps:cNvSpPr>
                         <wps:spPr bwMode="auto">
                           <a:xfrm>
-                            <a:off x="4827" y="472"/>
+                            <a:off x="5067" y="466"/>
                             <a:ext cx="3462" cy="1259"/>
                           </a:xfrm>
                           <a:prstGeom prst="rect">
@@ -420,34 +421,6 @@
                                 </w:r>
                               </w:hyperlink>
                             </w:p>
-                            <w:p>
-                              <w:pPr>
-                                <w:spacing w:before="122" w:line="271" w:lineRule="exact"/>
-                                <w:ind w:right="-8"/>
-                                <w:rPr>
-                                  <w:rFonts w:ascii="Calibri" w:hAnsi="Calibri"/>
-                                  <w:lang w:val="fr-FR"/>
-                                </w:rPr>
-                              </w:pPr>
-                              <w:r>
-                                <w:rPr>
-                                  <w:color w:val="FFFFFF"/>
-                                  <w:sz w:val="20"/>
-                                  <w:lang w:val="fr-FR"/>
-                                </w:rPr>
-                                <w:t xml:space="preserve">Site  › </w:t>
-                              </w:r>
-                              <w:hyperlink r:id="rId8">
-                                <w:r>
-                                  <w:rPr>
-                                    <w:rFonts w:ascii="Calibri" w:hAnsi="Calibri"/>
-                                    <w:color w:val="0E233D"/>
-                                    <w:lang w:val="fr-FR"/>
-                                  </w:rPr>
-                                  <w:t>http://www.designoftheday.fr/</w:t>
-                                </w:r>
-                              </w:hyperlink>
-                            </w:p>
                           </w:txbxContent>
                         </wps:txbx>
                         <wps:bodyPr rot="0" vert="horz" wrap="square" lIns="0" tIns="0" rIns="0" bIns="0" anchor="t" anchorCtr="0" upright="1">
@@ -529,7 +502,7 @@
           </mc:Choice>
           <mc:Fallback>
             <w:pict>
-              <v:group w14:anchorId="7EEFCA92" id="Group 2" o:spid="_x0000_s1026" style="position:absolute;margin-left:0;margin-top:0;width:595pt;height:105.75pt;z-index:251657728;mso-position-horizontal-relative:page;mso-position-vertical-relative:page" coordsize="11900,2115" o:gfxdata="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">
+              <v:group w14:anchorId="7EEFCA92" id="Group 2" o:spid="_x0000_s1026" style="position:absolute;margin-left:0;margin-top:.15pt;width:595pt;height:105.75pt;z-index:251657728;mso-position-horizontal-relative:page;mso-position-vertical-relative:page" coordsize="11900,2115" o:gfxdata="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">
                 <v:rect id="Rectangle 9" o:spid="_x0000_s1027" style="position:absolute;width:11900;height:2115;visibility:visible;mso-wrap-style:square;v-text-anchor:top" o:gfxdata="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" fillcolor="#00adac" stroked="f"/>
                 <v:shape id="Freeform 8" o:spid="_x0000_s1028" style="position:absolute;left:405;top:490;width:3770;height:565;visibility:visible;mso-wrap-style:square;v-text-anchor:top" coordsize="3770,565" o:gfxdata="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" path="m3770,l,,,460r1771,l1877,565,1984,460r1786,l3770,e" stroked="f">
                   <v:path arrowok="t" o:connecttype="custom" o:connectlocs="3770,490;0,490;0,950;1771,950;1877,1055;1984,950;3770,950;3770,490" o:connectangles="0,0,0,0,0,0,0,0"/>
@@ -553,17 +526,17 @@
                   <v:path o:extrusionok="f" gradientshapeok="t" o:connecttype="rect"/>
                   <o:lock v:ext="edit" aspectratio="t"/>
                 </v:shapetype>
-                <v:shape id="Picture 7" o:spid="_x0000_s1029" type="#_x0000_t75" style="position:absolute;left:5215;top:1380;width:3116;height:360;visibility:visible;mso-wrap-style:square" o:gfxdata="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">
-                  <v:imagedata r:id="rId9" o:title=""/>
+                <v:shape id="Picture 7" o:spid="_x0000_s1029" type="#_x0000_t75" style="position:absolute;left:4900;top:1575;width:3116;height:360;visibility:visible;mso-wrap-style:square" o:gfxdata="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">
+                  <v:imagedata r:id="rId8" o:title=""/>
                 </v:shape>
                 <v:shape id="Picture 6" o:spid="_x0000_s1030" type="#_x0000_t75" style="position:absolute;left:9670;top:50;width:1860;height:1965;visibility:visible;mso-wrap-style:square" o:gfxdata="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">
-                  <v:imagedata r:id="rId10" o:title=""/>
+                  <v:imagedata r:id="rId9" o:title=""/>
                 </v:shape>
                 <v:shapetype id="_x0000_t202" coordsize="21600,21600" o:spt="202" path="m,l,21600r21600,l21600,xe">
                   <v:stroke joinstyle="miter"/>
                   <v:path gradientshapeok="t" o:connecttype="rect"/>
                 </v:shapetype>
-                <v:shape id="Text Box 4" o:spid="_x0000_s1031" type="#_x0000_t202" style="position:absolute;left:4827;top:472;width:3462;height:1259;visibility:visible;mso-wrap-style:square;v-text-anchor:top" o:gfxdata="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" filled="f" stroked="f">
+                <v:shape id="Text Box 4" o:spid="_x0000_s1031" type="#_x0000_t202" style="position:absolute;left:5067;top:466;width:3462;height:1259;visibility:visible;mso-wrap-style:square;v-text-anchor:top" o:gfxdata="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" filled="f" stroked="f">
                   <v:textbox inset="0,0,0,0">
                     <w:txbxContent>
                       <w:p>
@@ -647,7 +620,7 @@
                           </w:rPr>
                           <w:t xml:space="preserve">Email › </w:t>
                         </w:r>
-                        <w:hyperlink r:id="rId11">
+                        <w:hyperlink r:id="rId10">
                           <w:r>
                             <w:rPr>
                               <w:rFonts w:ascii="Calibri" w:hAnsi="Calibri"/>
@@ -655,34 +628,6 @@
                               <w:lang w:val="fr-FR"/>
                             </w:rPr>
                             <w:t>yannlm2010@hotmail.fr</w:t>
-                          </w:r>
-                        </w:hyperlink>
-                      </w:p>
-                      <w:p>
-                        <w:pPr>
-                          <w:spacing w:before="122" w:line="271" w:lineRule="exact"/>
-                          <w:ind w:right="-8"/>
-                          <w:rPr>
-                            <w:rFonts w:ascii="Calibri" w:hAnsi="Calibri"/>
-                            <w:lang w:val="fr-FR"/>
-                          </w:rPr>
-                        </w:pPr>
-                        <w:r>
-                          <w:rPr>
-                            <w:color w:val="FFFFFF"/>
-                            <w:sz w:val="20"/>
-                            <w:lang w:val="fr-FR"/>
-                          </w:rPr>
-                          <w:t xml:space="preserve">Site  › </w:t>
-                        </w:r>
-                        <w:hyperlink r:id="rId12">
-                          <w:r>
-                            <w:rPr>
-                              <w:rFonts w:ascii="Calibri" w:hAnsi="Calibri"/>
-                              <w:color w:val="0E233D"/>
-                              <w:lang w:val="fr-FR"/>
-                            </w:rPr>
-                            <w:t>http://www.designoftheday.fr/</w:t>
                           </w:r>
                         </w:hyperlink>
                       </w:p>
@@ -717,6 +662,7 @@
           </mc:Fallback>
         </mc:AlternateContent>
       </w:r>
+      <w:bookmarkEnd w:id="0"/>
     </w:p>
     <w:p>
       <w:pPr>
@@ -1177,7 +1123,7 @@
                           </pic:cNvPicPr>
                         </pic:nvPicPr>
                         <pic:blipFill>
-                          <a:blip r:embed="rId13">
+                          <a:blip r:embed="rId11">
                             <a:extLst>
                               <a:ext uri="{28A0092B-C50C-407E-A947-70E740481C1C}">
                                 <a14:useLocalDpi xmlns:a14="http://schemas.microsoft.com/office/drawing/2010/main" val="0"/>
@@ -1330,7 +1276,7 @@
                   <v:path arrowok="t" o:connecttype="custom" o:connectlocs="575,734;0,734;288,919;575,734" o:connectangles="0,0,0,0"/>
                 </v:shape>
                 <v:shape id="Picture 32" o:spid="_x0000_s1038" type="#_x0000_t75" style="position:absolute;left:1275;top:384;width:5770;height:435;visibility:visible;mso-wrap-style:square" o:gfxdata="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">
-                  <v:imagedata r:id="rId14" o:title=""/>
+                  <v:imagedata r:id="rId12" o:title=""/>
                 </v:shape>
                 <v:shape id="Text Box 31" o:spid="_x0000_s1039" type="#_x0000_t202" style="position:absolute;left:1165;top:384;width:6025;height:535;visibility:visible;mso-wrap-style:square;v-text-anchor:top" o:gfxdata="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" filled="f" stroked="f">
                   <v:textbox inset="0,0,0,0">
@@ -1703,7 +1649,7 @@
                           </pic:cNvPicPr>
                         </pic:nvPicPr>
                         <pic:blipFill>
-                          <a:blip r:embed="rId15">
+                          <a:blip r:embed="rId13">
                             <a:extLst>
                               <a:ext uri="{28A0092B-C50C-407E-A947-70E740481C1C}">
                                 <a14:useLocalDpi xmlns:a14="http://schemas.microsoft.com/office/drawing/2010/main" val="0"/>
@@ -1749,12 +1695,12 @@
           </mc:Choice>
           <mc:Fallback>
             <w:pict>
-              <v:group w14:anchorId="79638C72" id="Group 34" o:spid="_x0000_s1026" style="position:absolute;margin-left:18.25pt;margin-top:16.95pt;width:24pt;height:24pt;z-index:251653632;mso-wrap-distance-left:0;mso-wrap-distance-right:0;mso-position-horizontal-relative:page" coordorigin="365,339" coordsize="480,480" o:gfxdata="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">
+              <v:group w14:anchorId="6705912E" id="Group 34" o:spid="_x0000_s1026" style="position:absolute;margin-left:18.25pt;margin-top:16.95pt;width:24pt;height:24pt;z-index:251653632;mso-wrap-distance-left:0;mso-wrap-distance-right:0;mso-position-horizontal-relative:page" coordorigin="365,339" coordsize="480,480" o:gfxdata="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">
                 <v:shape id="Freeform 36" o:spid="_x0000_s1027" style="position:absolute;left:365;top:339;width:480;height:480;visibility:visible;mso-wrap-style:square;v-text-anchor:top" coordsize="480,480" o:gfxdata="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" path="m240,l164,12,98,46,46,98,12,164,,240r12,76l46,381r52,52l164,467r76,13l316,467r66,-34l434,381r34,-65l480,240,468,164,434,98,382,46,316,12,240,xe" fillcolor="#00adac" stroked="f">
                   <v:path arrowok="t" o:connecttype="custom" o:connectlocs="240,339;164,351;98,385;46,437;12,503;0,579;12,655;46,720;98,772;164,806;240,819;316,806;382,772;434,720;468,655;480,579;468,503;434,437;382,385;316,351;240,339" o:connectangles="0,0,0,0,0,0,0,0,0,0,0,0,0,0,0,0,0,0,0,0,0"/>
                 </v:shape>
                 <v:shape id="Picture 35" o:spid="_x0000_s1028" type="#_x0000_t75" style="position:absolute;left:460;top:454;width:295;height:260;visibility:visible;mso-wrap-style:square" o:gfxdata="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">
-                  <v:imagedata r:id="rId16" o:title=""/>
+                  <v:imagedata r:id="rId14" o:title=""/>
                 </v:shape>
                 <w10:wrap type="topAndBottom" anchorx="page"/>
               </v:group>
@@ -1886,7 +1832,23 @@
           <w:sz w:val="20"/>
           <w:lang w:val="fr-FR"/>
         </w:rPr>
-        <w:t xml:space="preserve"> autours de ces langages back-end &amp; </w:t>
+        <w:t xml:space="preserve"> autours de ces langages </w:t>
+      </w:r>
+      <w:proofErr w:type="spellStart"/>
+      <w:r>
+        <w:rPr>
+          <w:sz w:val="20"/>
+          <w:lang w:val="fr-FR"/>
+        </w:rPr>
+        <w:t>back-end</w:t>
+      </w:r>
+      <w:proofErr w:type="spellEnd"/>
+      <w:r>
+        <w:rPr>
+          <w:sz w:val="20"/>
+          <w:lang w:val="fr-FR"/>
+        </w:rPr>
+        <w:t xml:space="preserve"> &amp; </w:t>
       </w:r>
       <w:proofErr w:type="spellStart"/>
       <w:r>
@@ -2209,8 +2171,6 @@
           <w:lang w:val="fr-FR"/>
         </w:rPr>
       </w:pPr>
-      <w:bookmarkStart w:id="0" w:name="_GoBack"/>
-      <w:bookmarkEnd w:id="0"/>
       <w:r>
         <w:rPr>
           <w:noProof/>
@@ -2343,7 +2303,7 @@
                           </pic:cNvPicPr>
                         </pic:nvPicPr>
                         <pic:blipFill>
-                          <a:blip r:embed="rId17">
+                          <a:blip r:embed="rId15">
                             <a:extLst>
                               <a:ext uri="{28A0092B-C50C-407E-A947-70E740481C1C}">
                                 <a14:useLocalDpi xmlns:a14="http://schemas.microsoft.com/office/drawing/2010/main" val="0"/>
@@ -2480,7 +2440,7 @@
                   <v:path arrowok="t" o:connecttype="custom" o:connectlocs="365,777;0,777;183,957;365,777" o:connectangles="0,0,0,0"/>
                 </v:shape>
                 <v:shape id="Picture 25" o:spid="_x0000_s1042" type="#_x0000_t75" style="position:absolute;left:1300;top:407;width:3610;height:435;visibility:visible;mso-wrap-style:square" o:gfxdata="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">
-                  <v:imagedata r:id="rId18" o:title=""/>
+                  <v:imagedata r:id="rId16" o:title=""/>
                 </v:shape>
                 <v:shape id="Text Box 24" o:spid="_x0000_s1043" type="#_x0000_t202" style="position:absolute;left:1230;top:407;width:3770;height:550;visibility:visible;mso-wrap-style:square;v-text-anchor:top" o:gfxdata="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" filled="f" stroked="f">
                   <v:textbox inset="0,0,0,0">
@@ -2837,7 +2797,7 @@
                           </pic:cNvPicPr>
                         </pic:nvPicPr>
                         <pic:blipFill>
-                          <a:blip r:embed="rId19">
+                          <a:blip r:embed="rId17">
                             <a:extLst>
                               <a:ext uri="{28A0092B-C50C-407E-A947-70E740481C1C}">
                                 <a14:useLocalDpi xmlns:a14="http://schemas.microsoft.com/office/drawing/2010/main" val="0"/>
@@ -2883,12 +2843,12 @@
           </mc:Choice>
           <mc:Fallback>
             <w:pict>
-              <v:group w14:anchorId="46E9E014" id="Group 27" o:spid="_x0000_s1026" style="position:absolute;margin-left:23.75pt;margin-top:18.6pt;width:24pt;height:23.75pt;z-index:251655680;mso-wrap-distance-left:0;mso-wrap-distance-right:0;mso-position-horizontal-relative:page" coordorigin="475,372" coordsize="480,475" o:gfxdata="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">
+              <v:group w14:anchorId="546852CE" id="Group 27" o:spid="_x0000_s1026" style="position:absolute;margin-left:23.75pt;margin-top:18.6pt;width:24pt;height:23.75pt;z-index:251655680;mso-wrap-distance-left:0;mso-wrap-distance-right:0;mso-position-horizontal-relative:page" coordorigin="475,372" coordsize="480,475" o:gfxdata="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">
                 <v:shape id="Freeform 29" o:spid="_x0000_s1027" style="position:absolute;left:475;top:372;width:480;height:475;visibility:visible;mso-wrap-style:square;v-text-anchor:top" coordsize="480,475" o:gfxdata="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" path="m240,l164,13,98,46,46,98,12,163,,238r12,75l46,378r52,52l164,463r76,12l316,463r66,-33l434,378r34,-65l480,238,468,163,434,98,382,46,316,13,240,xe" fillcolor="#00adac" stroked="f">
                   <v:path arrowok="t" o:connecttype="custom" o:connectlocs="240,372;164,385;98,418;46,470;12,535;0,610;12,685;46,750;98,802;164,835;240,847;316,835;382,802;434,750;468,685;480,610;468,535;434,470;382,418;316,385;240,372" o:connectangles="0,0,0,0,0,0,0,0,0,0,0,0,0,0,0,0,0,0,0,0,0"/>
                 </v:shape>
                 <v:shape id="Picture 28" o:spid="_x0000_s1028" type="#_x0000_t75" style="position:absolute;left:615;top:447;width:205;height:330;visibility:visible;mso-wrap-style:square" o:gfxdata="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">
-                  <v:imagedata r:id="rId20" o:title=""/>
+                  <v:imagedata r:id="rId18" o:title=""/>
                 </v:shape>
                 <w10:wrap type="topAndBottom" anchorx="page"/>
               </v:group>
@@ -4297,7 +4257,7 @@
                           </pic:cNvPicPr>
                         </pic:nvPicPr>
                         <pic:blipFill>
-                          <a:blip r:embed="rId21" cstate="print">
+                          <a:blip r:embed="rId19" cstate="print">
                             <a:extLst>
                               <a:ext uri="{28A0092B-C50C-407E-A947-70E740481C1C}">
                                 <a14:useLocalDpi xmlns:a14="http://schemas.microsoft.com/office/drawing/2010/main" val="0"/>
@@ -4337,12 +4297,12 @@
           </mc:Choice>
           <mc:Fallback>
             <w:pict>
-              <v:group w14:anchorId="005FA167" id="Group 20" o:spid="_x0000_s1026" style="width:24pt;height:23.75pt;mso-position-horizontal-relative:char;mso-position-vertical-relative:line" coordsize="480,475" o:gfxdata="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">
+              <v:group w14:anchorId="7DE9CFBB" id="Group 20" o:spid="_x0000_s1026" style="width:24pt;height:23.75pt;mso-position-horizontal-relative:char;mso-position-vertical-relative:line" coordsize="480,475" o:gfxdata="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">
                 <v:shape id="Freeform 22" o:spid="_x0000_s1027" style="position:absolute;width:480;height:475;visibility:visible;mso-wrap-style:square;v-text-anchor:top" coordsize="480,475" o:gfxdata="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" path="m240,l164,12,98,46,46,97,12,162,,237r12,75l46,378r52,51l164,463r76,12l316,463r66,-34l434,378r34,-66l480,237,468,162,434,97,382,46,316,12,240,xe" fillcolor="#00adac" stroked="f">
                   <v:path arrowok="t" o:connecttype="custom" o:connectlocs="240,0;164,12;98,46;46,97;12,162;0,237;12,312;46,378;98,429;164,463;240,475;316,463;382,429;434,378;468,312;480,237;468,162;434,97;382,46;316,12;240,0" o:connectangles="0,0,0,0,0,0,0,0,0,0,0,0,0,0,0,0,0,0,0,0,0"/>
                 </v:shape>
                 <v:shape id="Picture 21" o:spid="_x0000_s1028" type="#_x0000_t75" style="position:absolute;left:65;top:125;width:350;height:230;visibility:visible;mso-wrap-style:square" o:gfxdata="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">
-                  <v:imagedata r:id="rId22" o:title=""/>
+                  <v:imagedata r:id="rId20" o:title=""/>
                 </v:shape>
                 <w10:anchorlock/>
               </v:group>
@@ -4399,7 +4359,7 @@
                           </pic:cNvPicPr>
                         </pic:nvPicPr>
                         <pic:blipFill>
-                          <a:blip r:embed="rId23">
+                          <a:blip r:embed="rId21">
                             <a:extLst>
                               <a:ext uri="{28A0092B-C50C-407E-A947-70E740481C1C}">
                                 <a14:useLocalDpi xmlns:a14="http://schemas.microsoft.com/office/drawing/2010/main" val="0"/>
@@ -4531,7 +4491,7 @@
             <w:pict>
               <v:group w14:anchorId="2086BF4E" id="Group 16" o:spid="_x0000_s1044" style="width:106pt;height:26.25pt;mso-position-horizontal-relative:char;mso-position-vertical-relative:line" coordorigin="-60,40" coordsize="2120,525" o:gfxdata="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">
                 <v:shape id="Picture 18" o:spid="_x0000_s1045" type="#_x0000_t75" style="position:absolute;top:85;width:2060;height:480;visibility:visible;mso-wrap-style:square" o:gfxdata="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">
-                  <v:imagedata r:id="rId24" o:title=""/>
+                  <v:imagedata r:id="rId22" o:title=""/>
                 </v:shape>
                 <v:shape id="Text Box 17" o:spid="_x0000_s1046" type="#_x0000_t202" style="position:absolute;left:-60;top:40;width:2120;height:525;visibility:visible;mso-wrap-style:square;v-text-anchor:top" o:gfxdata="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" filled="f" stroked="f">
                   <v:textbox inset="0,0,0,0">
@@ -4725,7 +4685,7 @@
                           </pic:cNvPicPr>
                         </pic:nvPicPr>
                         <pic:blipFill>
-                          <a:blip r:embed="rId25">
+                          <a:blip r:embed="rId23">
                             <a:extLst>
                               <a:ext uri="{28A0092B-C50C-407E-A947-70E740481C1C}">
                                 <a14:useLocalDpi xmlns:a14="http://schemas.microsoft.com/office/drawing/2010/main" val="0"/>
@@ -4980,7 +4940,7 @@
                           </pic:cNvPicPr>
                         </pic:nvPicPr>
                         <pic:blipFill>
-                          <a:blip r:embed="rId26" cstate="print">
+                          <a:blip r:embed="rId24" cstate="print">
                             <a:extLst>
                               <a:ext uri="{28A0092B-C50C-407E-A947-70E740481C1C}">
                                 <a14:useLocalDpi xmlns:a14="http://schemas.microsoft.com/office/drawing/2010/main" val="0"/>
@@ -5138,13 +5098,13 @@
                   <v:path arrowok="t" o:connecttype="custom" o:connectlocs="360,390;0,390;180,570;360,390" o:connectangles="0,0,0,0"/>
                 </v:shape>
                 <v:shape id="Picture 14" o:spid="_x0000_s1049" type="#_x0000_t75" style="position:absolute;left:40;top:10;width:3610;height:430;visibility:visible;mso-wrap-style:square" o:gfxdata="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">
-                  <v:imagedata r:id="rId27" o:title=""/>
+                  <v:imagedata r:id="rId25" o:title=""/>
                 </v:shape>
                 <v:shape id="Freeform 13" o:spid="_x0000_s1050" style="position:absolute;width:480;height:480;visibility:visible;mso-wrap-style:square;v-text-anchor:top" coordsize="480,480" o:gfxdata="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" path="m240,l164,12,98,46,46,98,12,164,,240r12,76l46,382r52,52l164,468r76,12l316,468r66,-34l434,382r34,-66l480,240,468,164,434,98,382,46,316,12,240,xe" fillcolor="#00adac" stroked="f">
                   <v:path arrowok="t" o:connecttype="custom" o:connectlocs="240,0;164,12;98,46;46,98;12,164;0,240;12,316;46,382;98,434;164,468;240,480;316,468;382,434;434,382;468,316;480,240;468,164;434,98;382,46;316,12;240,0" o:connectangles="0,0,0,0,0,0,0,0,0,0,0,0,0,0,0,0,0,0,0,0,0"/>
                 </v:shape>
                 <v:shape id="Picture 12" o:spid="_x0000_s1051" type="#_x0000_t75" style="position:absolute;left:90;top:120;width:315;height:225;visibility:visible;mso-wrap-style:square" o:gfxdata="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">
-                  <v:imagedata r:id="rId28" o:title=""/>
+                  <v:imagedata r:id="rId26" o:title=""/>
                 </v:shape>
                 <v:shape id="Text Box 11" o:spid="_x0000_s1052" type="#_x0000_t202" style="position:absolute;width:3650;height:570;visibility:visible;mso-wrap-style:square;v-text-anchor:top" o:gfxdata="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" filled="f" stroked="f">
                   <v:textbox inset="0,0,0,0">
@@ -6450,7 +6410,7 @@
     <w:lsdException w:name="Table Web 2" w:semiHidden="1" w:unhideWhenUsed="1"/>
     <w:lsdException w:name="Table Web 3" w:semiHidden="1" w:unhideWhenUsed="1"/>
     <w:lsdException w:name="Balloon Text" w:semiHidden="1" w:unhideWhenUsed="1"/>
-    <w:lsdException w:name="Table Grid" w:semiHidden="1" w:uiPriority="39" w:unhideWhenUsed="1"/>
+    <w:lsdException w:name="Table Grid" w:uiPriority="39"/>
     <w:lsdException w:name="Table Theme" w:semiHidden="1" w:unhideWhenUsed="1"/>
     <w:lsdException w:name="Placeholder Text" w:semiHidden="1"/>
     <w:lsdException w:name="No Spacing" w:uiPriority="1" w:qFormat="1"/>

</xml_diff>